<commit_message>
Server set up but not tested yet --> postman get? and push? how
</commit_message>
<xml_diff>
--- a/Additional Documents/Information.docx
+++ b/Additional Documents/Information.docx
@@ -23,16 +23,11 @@
     <w:p/>
     <w:p>
       <w:r>
-        <w:t>Punkterechner/ Vo</w:t>
-      </w:r>
-      <w:bookmarkStart w:id="0" w:name="_GoBack"/>
-      <w:bookmarkEnd w:id="0"/>
-      <w:r>
-        <w:t>raussetzungen für das Spiel:</w:t>
+        <w:t>Punkterechner/ Voraussetzungen für das Spiel:</w:t>
       </w:r>
     </w:p>
     <w:p>
-      <w:hyperlink r:id="rId5" w:history="1">
+      <w:hyperlink r:id="rId5" w:anchor="gid=802351868" w:history="1">
         <w:r>
           <w:rPr>
             <w:rStyle w:val="Hyperlink"/>
@@ -43,6 +38,10 @@
       <w:r>
         <w:t xml:space="preserve"> </w:t>
       </w:r>
+    </w:p>
+    <w:p>
+      <w:bookmarkStart w:id="0" w:name="_GoBack"/>
+      <w:bookmarkEnd w:id="0"/>
     </w:p>
     <w:sectPr>
       <w:pgSz w:w="11906" w:h="16838"/>
@@ -177,6 +176,7 @@
     <w:lsdException w:name="HTML Sample" w:semiHidden="1" w:unhideWhenUsed="1"/>
     <w:lsdException w:name="HTML Typewriter" w:semiHidden="1" w:unhideWhenUsed="1"/>
     <w:lsdException w:name="HTML Variable" w:semiHidden="1" w:unhideWhenUsed="1"/>
+    <w:lsdException w:name="Normal Table" w:semiHidden="1" w:unhideWhenUsed="1"/>
     <w:lsdException w:name="annotation subject" w:semiHidden="1" w:unhideWhenUsed="1"/>
     <w:lsdException w:name="No List" w:semiHidden="1" w:unhideWhenUsed="1"/>
     <w:lsdException w:name="Outline List 1" w:semiHidden="1" w:unhideWhenUsed="1"/>
@@ -222,9 +222,11 @@
     <w:lsdException w:name="Table Subtle 1" w:semiHidden="1" w:unhideWhenUsed="1"/>
     <w:lsdException w:name="Table Subtle 2" w:semiHidden="1" w:unhideWhenUsed="1"/>
     <w:lsdException w:name="Table Web 1" w:semiHidden="1" w:unhideWhenUsed="1"/>
+    <w:lsdException w:name="Table Web 2" w:semiHidden="1" w:unhideWhenUsed="1"/>
     <w:lsdException w:name="Table Web 3" w:semiHidden="1" w:unhideWhenUsed="1"/>
     <w:lsdException w:name="Balloon Text" w:semiHidden="1" w:unhideWhenUsed="1"/>
     <w:lsdException w:name="Table Grid" w:uiPriority="39"/>
+    <w:lsdException w:name="Table Theme" w:semiHidden="1" w:unhideWhenUsed="1"/>
     <w:lsdException w:name="Placeholder Text" w:semiHidden="1"/>
     <w:lsdException w:name="No Spacing" w:uiPriority="1" w:qFormat="1"/>
     <w:lsdException w:name="Light Shading" w:uiPriority="60"/>
@@ -499,6 +501,18 @@
     <w:rPr>
       <w:color w:val="605E5C"/>
       <w:shd w:val="clear" w:color="auto" w:fill="E1DFDD"/>
+    </w:rPr>
+  </w:style>
+  <w:style w:type="character" w:styleId="FollowedHyperlink">
+    <w:name w:val="FollowedHyperlink"/>
+    <w:basedOn w:val="DefaultParagraphFont"/>
+    <w:uiPriority w:val="99"/>
+    <w:semiHidden/>
+    <w:unhideWhenUsed/>
+    <w:rsid w:val="00523122"/>
+    <w:rPr>
+      <w:color w:val="954F72" w:themeColor="followedHyperlink"/>
+      <w:u w:val="single"/>
     </w:rPr>
   </w:style>
 </w:styles>

</xml_diff>